<commit_message>
changes in inital files
</commit_message>
<xml_diff>
--- a/0&1.txt.docx
+++ b/0&1.txt.docx
@@ -1,7 +1,44 @@
 
 <file path=word/document.xml><?xml version="1.0" encoding="utf-8"?>
-<w:document xmlns:ve="http://schemas.openxmlformats.org/markup-compatibility/2006" xmlns:o="urn:schemas-microsoft-com:office:office" xmlns:r="http://schemas.openxmlformats.org/officeDocument/2006/relationships" xmlns:m="http://schemas.openxmlformats.org/officeDocument/2006/math" xmlns:v="urn:schemas-microsoft-com:vml" xmlns:wp="http://schemas.openxmlformats.org/drawingml/2006/wordprocessingDrawing" xmlns:w10="urn:schemas-microsoft-com:office:word" xmlns:w="http://schemas.openxmlformats.org/wordprocessingml/2006/main" xmlns:wne="http://schemas.microsoft.com/office/word/2006/wordml">
+<w:document xmlns:wpc="http://schemas.microsoft.com/office/word/2010/wordprocessingCanvas" xmlns:mc="http://schemas.openxmlformats.org/markup-compatibility/2006" xmlns:o="urn:schemas-microsoft-com:office:office" xmlns:r="http://schemas.openxmlformats.org/officeDocument/2006/relationships" xmlns:m="http://schemas.openxmlformats.org/officeDocument/2006/math" xmlns:v="urn:schemas-microsoft-com:vml" xmlns:wp14="http://schemas.microsoft.com/office/word/2010/wordprocessingDrawing" xmlns:wp="http://schemas.openxmlformats.org/drawingml/2006/wordprocessingDrawing" xmlns:w10="urn:schemas-microsoft-com:office:word" xmlns:w="http://schemas.openxmlformats.org/wordprocessingml/2006/main" xmlns:w14="http://schemas.microsoft.com/office/word/2010/wordml" xmlns:w15="http://schemas.microsoft.com/office/word/2012/wordml" xmlns:wpg="http://schemas.microsoft.com/office/word/2010/wordprocessingGroup" xmlns:wpi="http://schemas.microsoft.com/office/word/2010/wordprocessingInk" xmlns:wne="http://schemas.microsoft.com/office/word/2006/wordml" xmlns:wps="http://schemas.microsoft.com/office/word/2010/wordprocessingShape" mc:Ignorable="w14 w15 wp14">
   <w:body>
+    <w:p>
+      <w:pPr>
+        <w:rPr>
+          <w:rFonts w:ascii="Times New Roman" w:hAnsi="Times New Roman" w:cs="Times New Roman"/>
+          <w:sz w:val="28"/>
+          <w:szCs w:val="28"/>
+        </w:rPr>
+      </w:pPr>
+      <w:r>
+        <w:rPr>
+          <w:rFonts w:ascii="Times New Roman" w:hAnsi="Times New Roman" w:cs="Times New Roman"/>
+          <w:b/>
+          <w:sz w:val="28"/>
+          <w:szCs w:val="28"/>
+        </w:rPr>
+        <w:t xml:space="preserve">                                                                                                                                                                                  </w:t>
+      </w:r>
+      <w:bookmarkStart w:id="0" w:name="_GoBack"/>
+      <w:bookmarkEnd w:id="0"/>
+      <w:r>
+        <w:rPr>
+          <w:rFonts w:ascii="Times New Roman" w:hAnsi="Times New Roman" w:cs="Times New Roman"/>
+          <w:b/>
+          <w:sz w:val="28"/>
+          <w:szCs w:val="28"/>
+        </w:rPr>
+        <w:t>Prepared By</w:t>
+      </w:r>
+      <w:r>
+        <w:rPr>
+          <w:rFonts w:ascii="Times New Roman" w:hAnsi="Times New Roman" w:cs="Times New Roman"/>
+          <w:sz w:val="28"/>
+          <w:szCs w:val="28"/>
+        </w:rPr>
+        <w:t>: Anup Choudhary</w:t>
+      </w:r>
+    </w:p>
     <w:p>
       <w:pPr>
         <w:rPr>
@@ -335,16 +372,7 @@
           <w:sz w:val="28"/>
           <w:szCs w:val="28"/>
         </w:rPr>
-        <w:t xml:space="preserve"> Employer users will be able to perform functions such as registering with the application and creating an account by providing the details of Employer Name, Employer Code, Address, Company E-mail, Mobile Number, Login Name, and Password that are stored in the Employer table of MySQL database. Once the account is activated, this module allows employers to post jobs summarizing responsibilities and expected skills that will be saved in the Posted Jobs table of MySQL database. The employer will also be given privilege to activate or </w:t>
-      </w:r>
-      <w:r>
-        <w:rPr>
-          <w:rFonts w:ascii="Times New Roman" w:hAnsi="Times New Roman" w:cs="Times New Roman"/>
-          <w:sz w:val="28"/>
-          <w:szCs w:val="28"/>
-        </w:rPr>
-        <w:lastRenderedPageBreak/>
-        <w:t>deactivate jobs. He/she can view the list of job postings that are active. He/she can also view the applicant details that have applied for a particular job posting. The employer will be able to view reviews provided by the jobseeker.</w:t>
+        <w:t xml:space="preserve"> Employer users will be able to perform functions such as registering with the application and creating an account by providing the details of Employer Name, Employer Code, Address, Company E-mail, Mobile Number, Login Name, and Password that are stored in the Employer table of MySQL database. Once the account is activated, this module allows employers to post jobs summarizing responsibilities and expected skills that will be saved in the Posted Jobs table of MySQL database. The employer will also be given privilege to activate or deactivate jobs. He/she can view the list of job postings that are active. He/she can also view the applicant details that have applied for a particular job posting. The employer will be able to view reviews provided by the jobseeker.</w:t>
       </w:r>
     </w:p>
     <w:p>
@@ -815,25 +843,14 @@
         </w:rPr>
         <w:t xml:space="preserve">- </w:t>
       </w:r>
-      <w:proofErr w:type="gramStart"/>
-      <w:r>
-        <w:rPr>
-          <w:rFonts w:ascii="Times New Roman" w:hAnsi="Times New Roman" w:cs="Times New Roman"/>
-          <w:color w:val="000000"/>
-          <w:sz w:val="28"/>
-          <w:szCs w:val="28"/>
-        </w:rPr>
-        <w:t>This</w:t>
-      </w:r>
-      <w:proofErr w:type="gramEnd"/>
-      <w:r>
-        <w:rPr>
-          <w:rFonts w:ascii="Times New Roman" w:hAnsi="Times New Roman" w:cs="Times New Roman"/>
-          <w:color w:val="000000"/>
-          <w:sz w:val="28"/>
-          <w:szCs w:val="28"/>
-        </w:rPr>
-        <w:t xml:space="preserve"> use case denotes a set of actions required for Employer to change the status of the Job Post. </w:t>
+      <w:r>
+        <w:rPr>
+          <w:rFonts w:ascii="Times New Roman" w:hAnsi="Times New Roman" w:cs="Times New Roman"/>
+          <w:color w:val="000000"/>
+          <w:sz w:val="28"/>
+          <w:szCs w:val="28"/>
+        </w:rPr>
+        <w:t xml:space="preserve">This use case denotes a set of actions required for Employer to change the status of the Job Post. </w:t>
       </w:r>
     </w:p>
     <w:p>
@@ -890,25 +907,14 @@
         </w:rPr>
         <w:t xml:space="preserve">- </w:t>
       </w:r>
-      <w:proofErr w:type="gramStart"/>
-      <w:r>
-        <w:rPr>
-          <w:rFonts w:ascii="Times New Roman" w:hAnsi="Times New Roman" w:cs="Times New Roman"/>
-          <w:color w:val="000000"/>
-          <w:sz w:val="28"/>
-          <w:szCs w:val="28"/>
-        </w:rPr>
-        <w:t>This</w:t>
-      </w:r>
-      <w:proofErr w:type="gramEnd"/>
-      <w:r>
-        <w:rPr>
-          <w:rFonts w:ascii="Times New Roman" w:hAnsi="Times New Roman" w:cs="Times New Roman"/>
-          <w:color w:val="000000"/>
-          <w:sz w:val="28"/>
-          <w:szCs w:val="28"/>
-        </w:rPr>
-        <w:t xml:space="preserve"> use case denotes a set of actions required for Employer to view the list of applicants for a particular job post. </w:t>
+      <w:r>
+        <w:rPr>
+          <w:rFonts w:ascii="Times New Roman" w:hAnsi="Times New Roman" w:cs="Times New Roman"/>
+          <w:color w:val="000000"/>
+          <w:sz w:val="28"/>
+          <w:szCs w:val="28"/>
+        </w:rPr>
+        <w:t xml:space="preserve">This use case denotes a set of actions required for Employer to view the list of applicants for a particular job post. </w:t>
       </w:r>
     </w:p>
     <w:p>
@@ -1309,10 +1315,11 @@
       <w:r>
         <w:rPr>
           <w:rFonts w:ascii="Times New Roman" w:hAnsi="Times New Roman" w:cs="Times New Roman"/>
-          <w:sz w:val="28"/>
-          <w:szCs w:val="28"/>
-        </w:rPr>
-        <w:lastRenderedPageBreak/>
+          <w:noProof/>
+          <w:sz w:val="28"/>
+          <w:szCs w:val="28"/>
+          <w:lang w:val="en-US" w:eastAsia="en-US"/>
+        </w:rPr>
         <w:drawing>
           <wp:inline distT="0" distB="0" distL="0" distR="0">
             <wp:extent cx="5734050" cy="9324975"/>
@@ -1376,7 +1383,7 @@
 </file>
 
 <file path=word/numbering.xml><?xml version="1.0" encoding="utf-8"?>
-<w:numbering xmlns:ve="http://schemas.openxmlformats.org/markup-compatibility/2006" xmlns:o="urn:schemas-microsoft-com:office:office" xmlns:r="http://schemas.openxmlformats.org/officeDocument/2006/relationships" xmlns:m="http://schemas.openxmlformats.org/officeDocument/2006/math" xmlns:v="urn:schemas-microsoft-com:vml" xmlns:wp="http://schemas.openxmlformats.org/drawingml/2006/wordprocessingDrawing" xmlns:w10="urn:schemas-microsoft-com:office:word" xmlns:w="http://schemas.openxmlformats.org/wordprocessingml/2006/main" xmlns:wne="http://schemas.microsoft.com/office/word/2006/wordml">
+<w:numbering xmlns:wpc="http://schemas.microsoft.com/office/word/2010/wordprocessingCanvas" xmlns:mc="http://schemas.openxmlformats.org/markup-compatibility/2006" xmlns:o="urn:schemas-microsoft-com:office:office" xmlns:r="http://schemas.openxmlformats.org/officeDocument/2006/relationships" xmlns:m="http://schemas.openxmlformats.org/officeDocument/2006/math" xmlns:v="urn:schemas-microsoft-com:vml" xmlns:wp14="http://schemas.microsoft.com/office/word/2010/wordprocessingDrawing" xmlns:wp="http://schemas.openxmlformats.org/drawingml/2006/wordprocessingDrawing" xmlns:w10="urn:schemas-microsoft-com:office:word" xmlns:w="http://schemas.openxmlformats.org/wordprocessingml/2006/main" xmlns:w14="http://schemas.microsoft.com/office/word/2010/wordml" xmlns:w15="http://schemas.microsoft.com/office/word/2012/wordml" xmlns:wpg="http://schemas.microsoft.com/office/word/2010/wordprocessingGroup" xmlns:wpi="http://schemas.microsoft.com/office/word/2010/wordprocessingInk" xmlns:wne="http://schemas.microsoft.com/office/word/2006/wordml" xmlns:wps="http://schemas.microsoft.com/office/word/2010/wordprocessingShape" mc:Ignorable="w14 w15 wp14">
   <w:abstractNum w:abstractNumId="0">
     <w:nsid w:val="553E0438"/>
     <w:multiLevelType w:val="hybridMultilevel"/>
@@ -1473,7 +1480,7 @@
 </file>
 
 <file path=word/styles.xml><?xml version="1.0" encoding="utf-8"?>
-<w:styles xmlns:r="http://schemas.openxmlformats.org/officeDocument/2006/relationships" xmlns:w="http://schemas.openxmlformats.org/wordprocessingml/2006/main">
+<w:styles xmlns:mc="http://schemas.openxmlformats.org/markup-compatibility/2006" xmlns:r="http://schemas.openxmlformats.org/officeDocument/2006/relationships" xmlns:w="http://schemas.openxmlformats.org/wordprocessingml/2006/main" xmlns:w14="http://schemas.microsoft.com/office/word/2010/wordml" xmlns:w15="http://schemas.microsoft.com/office/word/2012/wordml" mc:Ignorable="w14 w15">
   <w:docDefaults>
     <w:rPrDefault>
       <w:rPr>
@@ -1489,144 +1496,378 @@
       </w:pPr>
     </w:pPrDefault>
   </w:docDefaults>
-  <w:latentStyles w:defLockedState="0" w:defUIPriority="99" w:defSemiHidden="1" w:defUnhideWhenUsed="1" w:defQFormat="0" w:count="267">
-    <w:lsdException w:name="Normal" w:semiHidden="0" w:uiPriority="0" w:unhideWhenUsed="0" w:qFormat="1"/>
-    <w:lsdException w:name="heading 1" w:semiHidden="0" w:uiPriority="9" w:unhideWhenUsed="0" w:qFormat="1"/>
-    <w:lsdException w:name="heading 2" w:uiPriority="9" w:qFormat="1"/>
-    <w:lsdException w:name="heading 3" w:uiPriority="9" w:qFormat="1"/>
-    <w:lsdException w:name="heading 4" w:uiPriority="9" w:qFormat="1"/>
-    <w:lsdException w:name="heading 5" w:uiPriority="9" w:qFormat="1"/>
-    <w:lsdException w:name="heading 6" w:uiPriority="9" w:qFormat="1"/>
-    <w:lsdException w:name="heading 7" w:uiPriority="9" w:qFormat="1"/>
-    <w:lsdException w:name="heading 8" w:uiPriority="9" w:qFormat="1"/>
-    <w:lsdException w:name="heading 9" w:uiPriority="9" w:qFormat="1"/>
-    <w:lsdException w:name="toc 1" w:uiPriority="39"/>
-    <w:lsdException w:name="toc 2" w:uiPriority="39"/>
-    <w:lsdException w:name="toc 3" w:uiPriority="39"/>
-    <w:lsdException w:name="toc 4" w:uiPriority="39"/>
-    <w:lsdException w:name="toc 5" w:uiPriority="39"/>
-    <w:lsdException w:name="toc 6" w:uiPriority="39"/>
-    <w:lsdException w:name="toc 7" w:uiPriority="39"/>
-    <w:lsdException w:name="toc 8" w:uiPriority="39"/>
-    <w:lsdException w:name="toc 9" w:uiPriority="39"/>
-    <w:lsdException w:name="caption" w:uiPriority="35" w:qFormat="1"/>
-    <w:lsdException w:name="Title" w:semiHidden="0" w:uiPriority="10" w:unhideWhenUsed="0" w:qFormat="1"/>
-    <w:lsdException w:name="Default Paragraph Font" w:uiPriority="1"/>
-    <w:lsdException w:name="Subtitle" w:semiHidden="0" w:uiPriority="11" w:unhideWhenUsed="0" w:qFormat="1"/>
-    <w:lsdException w:name="Strong" w:semiHidden="0" w:uiPriority="22" w:unhideWhenUsed="0" w:qFormat="1"/>
-    <w:lsdException w:name="Emphasis" w:semiHidden="0" w:uiPriority="20" w:unhideWhenUsed="0" w:qFormat="1"/>
-    <w:lsdException w:name="Table Grid" w:semiHidden="0" w:uiPriority="59" w:unhideWhenUsed="0"/>
-    <w:lsdException w:name="Placeholder Text" w:unhideWhenUsed="0"/>
-    <w:lsdException w:name="No Spacing" w:semiHidden="0" w:uiPriority="1" w:unhideWhenUsed="0" w:qFormat="1"/>
-    <w:lsdException w:name="Light Shading" w:semiHidden="0" w:uiPriority="60" w:unhideWhenUsed="0"/>
-    <w:lsdException w:name="Light List" w:semiHidden="0" w:uiPriority="61" w:unhideWhenUsed="0"/>
-    <w:lsdException w:name="Light Grid" w:semiHidden="0" w:uiPriority="62" w:unhideWhenUsed="0"/>
-    <w:lsdException w:name="Medium Shading 1" w:semiHidden="0" w:uiPriority="63" w:unhideWhenUsed="0"/>
-    <w:lsdException w:name="Medium Shading 2" w:semiHidden="0" w:uiPriority="64" w:unhideWhenUsed="0"/>
-    <w:lsdException w:name="Medium List 1" w:semiHidden="0" w:uiPriority="65" w:unhideWhenUsed="0"/>
-    <w:lsdException w:name="Medium List 2" w:semiHidden="0" w:uiPriority="66" w:unhideWhenUsed="0"/>
-    <w:lsdException w:name="Medium Grid 1" w:semiHidden="0" w:uiPriority="67" w:unhideWhenUsed="0"/>
-    <w:lsdException w:name="Medium Grid 2" w:semiHidden="0" w:uiPriority="68" w:unhideWhenUsed="0"/>
-    <w:lsdException w:name="Medium Grid 3" w:semiHidden="0" w:uiPriority="69" w:unhideWhenUsed="0"/>
-    <w:lsdException w:name="Dark List" w:semiHidden="0" w:uiPriority="70" w:unhideWhenUsed="0"/>
-    <w:lsdException w:name="Colorful Shading" w:semiHidden="0" w:uiPriority="71" w:unhideWhenUsed="0"/>
-    <w:lsdException w:name="Colorful List" w:semiHidden="0" w:uiPriority="72" w:unhideWhenUsed="0"/>
-    <w:lsdException w:name="Colorful Grid" w:semiHidden="0" w:uiPriority="73" w:unhideWhenUsed="0"/>
-    <w:lsdException w:name="Light Shading Accent 1" w:semiHidden="0" w:uiPriority="60" w:unhideWhenUsed="0"/>
-    <w:lsdException w:name="Light List Accent 1" w:semiHidden="0" w:uiPriority="61" w:unhideWhenUsed="0"/>
-    <w:lsdException w:name="Light Grid Accent 1" w:semiHidden="0" w:uiPriority="62" w:unhideWhenUsed="0"/>
-    <w:lsdException w:name="Medium Shading 1 Accent 1" w:semiHidden="0" w:uiPriority="63" w:unhideWhenUsed="0"/>
-    <w:lsdException w:name="Medium Shading 2 Accent 1" w:semiHidden="0" w:uiPriority="64" w:unhideWhenUsed="0"/>
-    <w:lsdException w:name="Medium List 1 Accent 1" w:semiHidden="0" w:uiPriority="65" w:unhideWhenUsed="0"/>
-    <w:lsdException w:name="Revision" w:unhideWhenUsed="0"/>
-    <w:lsdException w:name="List Paragraph" w:semiHidden="0" w:uiPriority="34" w:unhideWhenUsed="0" w:qFormat="1"/>
-    <w:lsdException w:name="Quote" w:semiHidden="0" w:uiPriority="29" w:unhideWhenUsed="0" w:qFormat="1"/>
-    <w:lsdException w:name="Intense Quote" w:semiHidden="0" w:uiPriority="30" w:unhideWhenUsed="0" w:qFormat="1"/>
-    <w:lsdException w:name="Medium List 2 Accent 1" w:semiHidden="0" w:uiPriority="66" w:unhideWhenUsed="0"/>
-    <w:lsdException w:name="Medium Grid 1 Accent 1" w:semiHidden="0" w:uiPriority="67" w:unhideWhenUsed="0"/>
-    <w:lsdException w:name="Medium Grid 2 Accent 1" w:semiHidden="0" w:uiPriority="68" w:unhideWhenUsed="0"/>
-    <w:lsdException w:name="Medium Grid 3 Accent 1" w:semiHidden="0" w:uiPriority="69" w:unhideWhenUsed="0"/>
-    <w:lsdException w:name="Dark List Accent 1" w:semiHidden="0" w:uiPriority="70" w:unhideWhenUsed="0"/>
-    <w:lsdException w:name="Colorful Shading Accent 1" w:semiHidden="0" w:uiPriority="71" w:unhideWhenUsed="0"/>
-    <w:lsdException w:name="Colorful List Accent 1" w:semiHidden="0" w:uiPriority="72" w:unhideWhenUsed="0"/>
-    <w:lsdException w:name="Colorful Grid Accent 1" w:semiHidden="0" w:uiPriority="73" w:unhideWhenUsed="0"/>
-    <w:lsdException w:name="Light Shading Accent 2" w:semiHidden="0" w:uiPriority="60" w:unhideWhenUsed="0"/>
-    <w:lsdException w:name="Light List Accent 2" w:semiHidden="0" w:uiPriority="61" w:unhideWhenUsed="0"/>
-    <w:lsdException w:name="Light Grid Accent 2" w:semiHidden="0" w:uiPriority="62" w:unhideWhenUsed="0"/>
-    <w:lsdException w:name="Medium Shading 1 Accent 2" w:semiHidden="0" w:uiPriority="63" w:unhideWhenUsed="0"/>
-    <w:lsdException w:name="Medium Shading 2 Accent 2" w:semiHidden="0" w:uiPriority="64" w:unhideWhenUsed="0"/>
-    <w:lsdException w:name="Medium List 1 Accent 2" w:semiHidden="0" w:uiPriority="65" w:unhideWhenUsed="0"/>
-    <w:lsdException w:name="Medium List 2 Accent 2" w:semiHidden="0" w:uiPriority="66" w:unhideWhenUsed="0"/>
-    <w:lsdException w:name="Medium Grid 1 Accent 2" w:semiHidden="0" w:uiPriority="67" w:unhideWhenUsed="0"/>
-    <w:lsdException w:name="Medium Grid 2 Accent 2" w:semiHidden="0" w:uiPriority="68" w:unhideWhenUsed="0"/>
-    <w:lsdException w:name="Medium Grid 3 Accent 2" w:semiHidden="0" w:uiPriority="69" w:unhideWhenUsed="0"/>
-    <w:lsdException w:name="Dark List Accent 2" w:semiHidden="0" w:uiPriority="70" w:unhideWhenUsed="0"/>
-    <w:lsdException w:name="Colorful Shading Accent 2" w:semiHidden="0" w:uiPriority="71" w:unhideWhenUsed="0"/>
-    <w:lsdException w:name="Colorful List Accent 2" w:semiHidden="0" w:uiPriority="72" w:unhideWhenUsed="0"/>
-    <w:lsdException w:name="Colorful Grid Accent 2" w:semiHidden="0" w:uiPriority="73" w:unhideWhenUsed="0"/>
-    <w:lsdException w:name="Light Shading Accent 3" w:semiHidden="0" w:uiPriority="60" w:unhideWhenUsed="0"/>
-    <w:lsdException w:name="Light List Accent 3" w:semiHidden="0" w:uiPriority="61" w:unhideWhenUsed="0"/>
-    <w:lsdException w:name="Light Grid Accent 3" w:semiHidden="0" w:uiPriority="62" w:unhideWhenUsed="0"/>
-    <w:lsdException w:name="Medium Shading 1 Accent 3" w:semiHidden="0" w:uiPriority="63" w:unhideWhenUsed="0"/>
-    <w:lsdException w:name="Medium Shading 2 Accent 3" w:semiHidden="0" w:uiPriority="64" w:unhideWhenUsed="0"/>
-    <w:lsdException w:name="Medium List 1 Accent 3" w:semiHidden="0" w:uiPriority="65" w:unhideWhenUsed="0"/>
-    <w:lsdException w:name="Medium List 2 Accent 3" w:semiHidden="0" w:uiPriority="66" w:unhideWhenUsed="0"/>
-    <w:lsdException w:name="Medium Grid 1 Accent 3" w:semiHidden="0" w:uiPriority="67" w:unhideWhenUsed="0"/>
-    <w:lsdException w:name="Medium Grid 2 Accent 3" w:semiHidden="0" w:uiPriority="68" w:unhideWhenUsed="0"/>
-    <w:lsdException w:name="Medium Grid 3 Accent 3" w:semiHidden="0" w:uiPriority="69" w:unhideWhenUsed="0"/>
-    <w:lsdException w:name="Dark List Accent 3" w:semiHidden="0" w:uiPriority="70" w:unhideWhenUsed="0"/>
-    <w:lsdException w:name="Colorful Shading Accent 3" w:semiHidden="0" w:uiPriority="71" w:unhideWhenUsed="0"/>
-    <w:lsdException w:name="Colorful List Accent 3" w:semiHidden="0" w:uiPriority="72" w:unhideWhenUsed="0"/>
-    <w:lsdException w:name="Colorful Grid Accent 3" w:semiHidden="0" w:uiPriority="73" w:unhideWhenUsed="0"/>
-    <w:lsdException w:name="Light Shading Accent 4" w:semiHidden="0" w:uiPriority="60" w:unhideWhenUsed="0"/>
-    <w:lsdException w:name="Light List Accent 4" w:semiHidden="0" w:uiPriority="61" w:unhideWhenUsed="0"/>
-    <w:lsdException w:name="Light Grid Accent 4" w:semiHidden="0" w:uiPriority="62" w:unhideWhenUsed="0"/>
-    <w:lsdException w:name="Medium Shading 1 Accent 4" w:semiHidden="0" w:uiPriority="63" w:unhideWhenUsed="0"/>
-    <w:lsdException w:name="Medium Shading 2 Accent 4" w:semiHidden="0" w:uiPriority="64" w:unhideWhenUsed="0"/>
-    <w:lsdException w:name="Medium List 1 Accent 4" w:semiHidden="0" w:uiPriority="65" w:unhideWhenUsed="0"/>
-    <w:lsdException w:name="Medium List 2 Accent 4" w:semiHidden="0" w:uiPriority="66" w:unhideWhenUsed="0"/>
-    <w:lsdException w:name="Medium Grid 1 Accent 4" w:semiHidden="0" w:uiPriority="67" w:unhideWhenUsed="0"/>
-    <w:lsdException w:name="Medium Grid 2 Accent 4" w:semiHidden="0" w:uiPriority="68" w:unhideWhenUsed="0"/>
-    <w:lsdException w:name="Medium Grid 3 Accent 4" w:semiHidden="0" w:uiPriority="69" w:unhideWhenUsed="0"/>
-    <w:lsdException w:name="Dark List Accent 4" w:semiHidden="0" w:uiPriority="70" w:unhideWhenUsed="0"/>
-    <w:lsdException w:name="Colorful Shading Accent 4" w:semiHidden="0" w:uiPriority="71" w:unhideWhenUsed="0"/>
-    <w:lsdException w:name="Colorful List Accent 4" w:semiHidden="0" w:uiPriority="72" w:unhideWhenUsed="0"/>
-    <w:lsdException w:name="Colorful Grid Accent 4" w:semiHidden="0" w:uiPriority="73" w:unhideWhenUsed="0"/>
-    <w:lsdException w:name="Light Shading Accent 5" w:semiHidden="0" w:uiPriority="60" w:unhideWhenUsed="0"/>
-    <w:lsdException w:name="Light List Accent 5" w:semiHidden="0" w:uiPriority="61" w:unhideWhenUsed="0"/>
-    <w:lsdException w:name="Light Grid Accent 5" w:semiHidden="0" w:uiPriority="62" w:unhideWhenUsed="0"/>
-    <w:lsdException w:name="Medium Shading 1 Accent 5" w:semiHidden="0" w:uiPriority="63" w:unhideWhenUsed="0"/>
-    <w:lsdException w:name="Medium Shading 2 Accent 5" w:semiHidden="0" w:uiPriority="64" w:unhideWhenUsed="0"/>
-    <w:lsdException w:name="Medium List 1 Accent 5" w:semiHidden="0" w:uiPriority="65" w:unhideWhenUsed="0"/>
-    <w:lsdException w:name="Medium List 2 Accent 5" w:semiHidden="0" w:uiPriority="66" w:unhideWhenUsed="0"/>
-    <w:lsdException w:name="Medium Grid 1 Accent 5" w:semiHidden="0" w:uiPriority="67" w:unhideWhenUsed="0"/>
-    <w:lsdException w:name="Medium Grid 2 Accent 5" w:semiHidden="0" w:uiPriority="68" w:unhideWhenUsed="0"/>
-    <w:lsdException w:name="Medium Grid 3 Accent 5" w:semiHidden="0" w:uiPriority="69" w:unhideWhenUsed="0"/>
-    <w:lsdException w:name="Dark List Accent 5" w:semiHidden="0" w:uiPriority="70" w:unhideWhenUsed="0"/>
-    <w:lsdException w:name="Colorful Shading Accent 5" w:semiHidden="0" w:uiPriority="71" w:unhideWhenUsed="0"/>
-    <w:lsdException w:name="Colorful List Accent 5" w:semiHidden="0" w:uiPriority="72" w:unhideWhenUsed="0"/>
-    <w:lsdException w:name="Colorful Grid Accent 5" w:semiHidden="0" w:uiPriority="73" w:unhideWhenUsed="0"/>
-    <w:lsdException w:name="Light Shading Accent 6" w:semiHidden="0" w:uiPriority="60" w:unhideWhenUsed="0"/>
-    <w:lsdException w:name="Light List Accent 6" w:semiHidden="0" w:uiPriority="61" w:unhideWhenUsed="0"/>
-    <w:lsdException w:name="Light Grid Accent 6" w:semiHidden="0" w:uiPriority="62" w:unhideWhenUsed="0"/>
-    <w:lsdException w:name="Medium Shading 1 Accent 6" w:semiHidden="0" w:uiPriority="63" w:unhideWhenUsed="0"/>
-    <w:lsdException w:name="Medium Shading 2 Accent 6" w:semiHidden="0" w:uiPriority="64" w:unhideWhenUsed="0"/>
-    <w:lsdException w:name="Medium List 1 Accent 6" w:semiHidden="0" w:uiPriority="65" w:unhideWhenUsed="0"/>
-    <w:lsdException w:name="Medium List 2 Accent 6" w:semiHidden="0" w:uiPriority="66" w:unhideWhenUsed="0"/>
-    <w:lsdException w:name="Medium Grid 1 Accent 6" w:semiHidden="0" w:uiPriority="67" w:unhideWhenUsed="0"/>
-    <w:lsdException w:name="Medium Grid 2 Accent 6" w:semiHidden="0" w:uiPriority="68" w:unhideWhenUsed="0"/>
-    <w:lsdException w:name="Medium Grid 3 Accent 6" w:semiHidden="0" w:uiPriority="69" w:unhideWhenUsed="0"/>
-    <w:lsdException w:name="Dark List Accent 6" w:semiHidden="0" w:uiPriority="70" w:unhideWhenUsed="0"/>
-    <w:lsdException w:name="Colorful Shading Accent 6" w:semiHidden="0" w:uiPriority="71" w:unhideWhenUsed="0"/>
-    <w:lsdException w:name="Colorful List Accent 6" w:semiHidden="0" w:uiPriority="72" w:unhideWhenUsed="0"/>
-    <w:lsdException w:name="Colorful Grid Accent 6" w:semiHidden="0" w:uiPriority="73" w:unhideWhenUsed="0"/>
-    <w:lsdException w:name="Subtle Emphasis" w:semiHidden="0" w:uiPriority="19" w:unhideWhenUsed="0" w:qFormat="1"/>
-    <w:lsdException w:name="Intense Emphasis" w:semiHidden="0" w:uiPriority="21" w:unhideWhenUsed="0" w:qFormat="1"/>
-    <w:lsdException w:name="Subtle Reference" w:semiHidden="0" w:uiPriority="31" w:unhideWhenUsed="0" w:qFormat="1"/>
-    <w:lsdException w:name="Intense Reference" w:semiHidden="0" w:uiPriority="32" w:unhideWhenUsed="0" w:qFormat="1"/>
-    <w:lsdException w:name="Book Title" w:semiHidden="0" w:uiPriority="33" w:unhideWhenUsed="0" w:qFormat="1"/>
-    <w:lsdException w:name="Bibliography" w:uiPriority="37"/>
-    <w:lsdException w:name="TOC Heading" w:uiPriority="39" w:qFormat="1"/>
+  <w:latentStyles w:defLockedState="0" w:defUIPriority="99" w:defSemiHidden="0" w:defUnhideWhenUsed="0" w:defQFormat="0" w:count="371">
+    <w:lsdException w:name="Normal" w:uiPriority="0" w:qFormat="1"/>
+    <w:lsdException w:name="heading 1" w:uiPriority="9" w:qFormat="1"/>
+    <w:lsdException w:name="heading 2" w:semiHidden="1" w:uiPriority="9" w:unhideWhenUsed="1" w:qFormat="1"/>
+    <w:lsdException w:name="heading 3" w:semiHidden="1" w:uiPriority="9" w:unhideWhenUsed="1" w:qFormat="1"/>
+    <w:lsdException w:name="heading 4" w:semiHidden="1" w:uiPriority="9" w:unhideWhenUsed="1" w:qFormat="1"/>
+    <w:lsdException w:name="heading 5" w:semiHidden="1" w:uiPriority="9" w:unhideWhenUsed="1" w:qFormat="1"/>
+    <w:lsdException w:name="heading 6" w:semiHidden="1" w:uiPriority="9" w:unhideWhenUsed="1" w:qFormat="1"/>
+    <w:lsdException w:name="heading 7" w:semiHidden="1" w:uiPriority="9" w:unhideWhenUsed="1" w:qFormat="1"/>
+    <w:lsdException w:name="heading 8" w:semiHidden="1" w:uiPriority="9" w:unhideWhenUsed="1" w:qFormat="1"/>
+    <w:lsdException w:name="heading 9" w:semiHidden="1" w:uiPriority="9" w:unhideWhenUsed="1" w:qFormat="1"/>
+    <w:lsdException w:name="index 1" w:semiHidden="1" w:unhideWhenUsed="1"/>
+    <w:lsdException w:name="index 2" w:semiHidden="1" w:unhideWhenUsed="1"/>
+    <w:lsdException w:name="index 3" w:semiHidden="1" w:unhideWhenUsed="1"/>
+    <w:lsdException w:name="index 4" w:semiHidden="1" w:unhideWhenUsed="1"/>
+    <w:lsdException w:name="index 5" w:semiHidden="1" w:unhideWhenUsed="1"/>
+    <w:lsdException w:name="index 6" w:semiHidden="1" w:unhideWhenUsed="1"/>
+    <w:lsdException w:name="index 7" w:semiHidden="1" w:unhideWhenUsed="1"/>
+    <w:lsdException w:name="index 8" w:semiHidden="1" w:unhideWhenUsed="1"/>
+    <w:lsdException w:name="index 9" w:semiHidden="1" w:unhideWhenUsed="1"/>
+    <w:lsdException w:name="toc 1" w:semiHidden="1" w:uiPriority="39" w:unhideWhenUsed="1"/>
+    <w:lsdException w:name="toc 2" w:semiHidden="1" w:uiPriority="39" w:unhideWhenUsed="1"/>
+    <w:lsdException w:name="toc 3" w:semiHidden="1" w:uiPriority="39" w:unhideWhenUsed="1"/>
+    <w:lsdException w:name="toc 4" w:semiHidden="1" w:uiPriority="39" w:unhideWhenUsed="1"/>
+    <w:lsdException w:name="toc 5" w:semiHidden="1" w:uiPriority="39" w:unhideWhenUsed="1"/>
+    <w:lsdException w:name="toc 6" w:semiHidden="1" w:uiPriority="39" w:unhideWhenUsed="1"/>
+    <w:lsdException w:name="toc 7" w:semiHidden="1" w:uiPriority="39" w:unhideWhenUsed="1"/>
+    <w:lsdException w:name="toc 8" w:semiHidden="1" w:uiPriority="39" w:unhideWhenUsed="1"/>
+    <w:lsdException w:name="toc 9" w:semiHidden="1" w:uiPriority="39" w:unhideWhenUsed="1"/>
+    <w:lsdException w:name="Normal Indent" w:semiHidden="1" w:unhideWhenUsed="1"/>
+    <w:lsdException w:name="footnote text" w:semiHidden="1" w:unhideWhenUsed="1"/>
+    <w:lsdException w:name="annotation text" w:semiHidden="1" w:unhideWhenUsed="1"/>
+    <w:lsdException w:name="header" w:semiHidden="1" w:unhideWhenUsed="1"/>
+    <w:lsdException w:name="footer" w:semiHidden="1" w:unhideWhenUsed="1"/>
+    <w:lsdException w:name="index heading" w:semiHidden="1" w:unhideWhenUsed="1"/>
+    <w:lsdException w:name="caption" w:semiHidden="1" w:uiPriority="35" w:unhideWhenUsed="1" w:qFormat="1"/>
+    <w:lsdException w:name="table of figures" w:semiHidden="1" w:unhideWhenUsed="1"/>
+    <w:lsdException w:name="envelope address" w:semiHidden="1" w:unhideWhenUsed="1"/>
+    <w:lsdException w:name="envelope return" w:semiHidden="1" w:unhideWhenUsed="1"/>
+    <w:lsdException w:name="footnote reference" w:semiHidden="1" w:unhideWhenUsed="1"/>
+    <w:lsdException w:name="annotation reference" w:semiHidden="1" w:unhideWhenUsed="1"/>
+    <w:lsdException w:name="line number" w:semiHidden="1" w:unhideWhenUsed="1"/>
+    <w:lsdException w:name="page number" w:semiHidden="1" w:unhideWhenUsed="1"/>
+    <w:lsdException w:name="endnote reference" w:semiHidden="1" w:unhideWhenUsed="1"/>
+    <w:lsdException w:name="endnote text" w:semiHidden="1" w:unhideWhenUsed="1"/>
+    <w:lsdException w:name="table of authorities" w:semiHidden="1" w:unhideWhenUsed="1"/>
+    <w:lsdException w:name="macro" w:semiHidden="1" w:unhideWhenUsed="1"/>
+    <w:lsdException w:name="toa heading" w:semiHidden="1" w:unhideWhenUsed="1"/>
+    <w:lsdException w:name="List" w:semiHidden="1" w:unhideWhenUsed="1"/>
+    <w:lsdException w:name="List Bullet" w:semiHidden="1" w:unhideWhenUsed="1"/>
+    <w:lsdException w:name="List Number" w:semiHidden="1" w:unhideWhenUsed="1"/>
+    <w:lsdException w:name="List 2" w:semiHidden="1" w:unhideWhenUsed="1"/>
+    <w:lsdException w:name="List 3" w:semiHidden="1" w:unhideWhenUsed="1"/>
+    <w:lsdException w:name="List 4" w:semiHidden="1" w:unhideWhenUsed="1"/>
+    <w:lsdException w:name="List 5" w:semiHidden="1" w:unhideWhenUsed="1"/>
+    <w:lsdException w:name="List Bullet 2" w:semiHidden="1" w:unhideWhenUsed="1"/>
+    <w:lsdException w:name="List Bullet 3" w:semiHidden="1" w:unhideWhenUsed="1"/>
+    <w:lsdException w:name="List Bullet 4" w:semiHidden="1" w:unhideWhenUsed="1"/>
+    <w:lsdException w:name="List Bullet 5" w:semiHidden="1" w:unhideWhenUsed="1"/>
+    <w:lsdException w:name="List Number 2" w:semiHidden="1" w:unhideWhenUsed="1"/>
+    <w:lsdException w:name="List Number 3" w:semiHidden="1" w:unhideWhenUsed="1"/>
+    <w:lsdException w:name="List Number 4" w:semiHidden="1" w:unhideWhenUsed="1"/>
+    <w:lsdException w:name="List Number 5" w:semiHidden="1" w:unhideWhenUsed="1"/>
+    <w:lsdException w:name="Title" w:uiPriority="10" w:qFormat="1"/>
+    <w:lsdException w:name="Closing" w:semiHidden="1" w:unhideWhenUsed="1"/>
+    <w:lsdException w:name="Signature" w:semiHidden="1" w:unhideWhenUsed="1"/>
+    <w:lsdException w:name="Default Paragraph Font" w:semiHidden="1" w:uiPriority="1" w:unhideWhenUsed="1"/>
+    <w:lsdException w:name="Body Text" w:semiHidden="1" w:unhideWhenUsed="1"/>
+    <w:lsdException w:name="Body Text Indent" w:semiHidden="1" w:unhideWhenUsed="1"/>
+    <w:lsdException w:name="List Continue" w:semiHidden="1" w:unhideWhenUsed="1"/>
+    <w:lsdException w:name="List Continue 2" w:semiHidden="1" w:unhideWhenUsed="1"/>
+    <w:lsdException w:name="List Continue 3" w:semiHidden="1" w:unhideWhenUsed="1"/>
+    <w:lsdException w:name="List Continue 4" w:semiHidden="1" w:unhideWhenUsed="1"/>
+    <w:lsdException w:name="List Continue 5" w:semiHidden="1" w:unhideWhenUsed="1"/>
+    <w:lsdException w:name="Message Header" w:semiHidden="1" w:unhideWhenUsed="1"/>
+    <w:lsdException w:name="Subtitle" w:uiPriority="11" w:qFormat="1"/>
+    <w:lsdException w:name="Salutation" w:semiHidden="1" w:unhideWhenUsed="1"/>
+    <w:lsdException w:name="Date" w:semiHidden="1" w:unhideWhenUsed="1"/>
+    <w:lsdException w:name="Body Text First Indent" w:semiHidden="1" w:unhideWhenUsed="1"/>
+    <w:lsdException w:name="Body Text First Indent 2" w:semiHidden="1" w:unhideWhenUsed="1"/>
+    <w:lsdException w:name="Note Heading" w:semiHidden="1" w:unhideWhenUsed="1"/>
+    <w:lsdException w:name="Body Text 2" w:semiHidden="1" w:unhideWhenUsed="1"/>
+    <w:lsdException w:name="Body Text 3" w:semiHidden="1" w:unhideWhenUsed="1"/>
+    <w:lsdException w:name="Body Text Indent 2" w:semiHidden="1" w:unhideWhenUsed="1"/>
+    <w:lsdException w:name="Body Text Indent 3" w:semiHidden="1" w:unhideWhenUsed="1"/>
+    <w:lsdException w:name="Block Text" w:semiHidden="1" w:unhideWhenUsed="1"/>
+    <w:lsdException w:name="Hyperlink" w:semiHidden="1" w:unhideWhenUsed="1"/>
+    <w:lsdException w:name="FollowedHyperlink" w:semiHidden="1" w:unhideWhenUsed="1"/>
+    <w:lsdException w:name="Strong" w:uiPriority="22" w:qFormat="1"/>
+    <w:lsdException w:name="Emphasis" w:uiPriority="20" w:qFormat="1"/>
+    <w:lsdException w:name="Document Map" w:semiHidden="1" w:unhideWhenUsed="1"/>
+    <w:lsdException w:name="Plain Text" w:semiHidden="1" w:unhideWhenUsed="1"/>
+    <w:lsdException w:name="E-mail Signature" w:semiHidden="1" w:unhideWhenUsed="1"/>
+    <w:lsdException w:name="HTML Top of Form" w:semiHidden="1" w:unhideWhenUsed="1"/>
+    <w:lsdException w:name="HTML Bottom of Form" w:semiHidden="1" w:unhideWhenUsed="1"/>
+    <w:lsdException w:name="Normal (Web)" w:semiHidden="1" w:unhideWhenUsed="1"/>
+    <w:lsdException w:name="HTML Acronym" w:semiHidden="1" w:unhideWhenUsed="1"/>
+    <w:lsdException w:name="HTML Address" w:semiHidden="1" w:unhideWhenUsed="1"/>
+    <w:lsdException w:name="HTML Cite" w:semiHidden="1" w:unhideWhenUsed="1"/>
+    <w:lsdException w:name="HTML Code" w:semiHidden="1" w:unhideWhenUsed="1"/>
+    <w:lsdException w:name="HTML Definition" w:semiHidden="1" w:unhideWhenUsed="1"/>
+    <w:lsdException w:name="HTML Keyboard" w:semiHidden="1" w:unhideWhenUsed="1"/>
+    <w:lsdException w:name="HTML Preformatted" w:semiHidden="1" w:unhideWhenUsed="1"/>
+    <w:lsdException w:name="HTML Sample" w:semiHidden="1" w:unhideWhenUsed="1"/>
+    <w:lsdException w:name="HTML Typewriter" w:semiHidden="1" w:unhideWhenUsed="1"/>
+    <w:lsdException w:name="HTML Variable" w:semiHidden="1" w:unhideWhenUsed="1"/>
+    <w:lsdException w:name="Normal Table" w:semiHidden="1" w:unhideWhenUsed="1"/>
+    <w:lsdException w:name="annotation subject" w:semiHidden="1" w:unhideWhenUsed="1"/>
+    <w:lsdException w:name="No List" w:semiHidden="1" w:unhideWhenUsed="1"/>
+    <w:lsdException w:name="Outline List 1" w:semiHidden="1" w:unhideWhenUsed="1"/>
+    <w:lsdException w:name="Outline List 2" w:semiHidden="1" w:unhideWhenUsed="1"/>
+    <w:lsdException w:name="Outline List 3" w:semiHidden="1" w:unhideWhenUsed="1"/>
+    <w:lsdException w:name="Table Simple 1" w:semiHidden="1" w:unhideWhenUsed="1"/>
+    <w:lsdException w:name="Table Simple 2" w:semiHidden="1" w:unhideWhenUsed="1"/>
+    <w:lsdException w:name="Table Simple 3" w:semiHidden="1" w:unhideWhenUsed="1"/>
+    <w:lsdException w:name="Table Classic 1" w:semiHidden="1" w:unhideWhenUsed="1"/>
+    <w:lsdException w:name="Table Classic 2" w:semiHidden="1" w:unhideWhenUsed="1"/>
+    <w:lsdException w:name="Table Classic 3" w:semiHidden="1" w:unhideWhenUsed="1"/>
+    <w:lsdException w:name="Table Classic 4" w:semiHidden="1" w:unhideWhenUsed="1"/>
+    <w:lsdException w:name="Table Colorful 1" w:semiHidden="1" w:unhideWhenUsed="1"/>
+    <w:lsdException w:name="Table Colorful 2" w:semiHidden="1" w:unhideWhenUsed="1"/>
+    <w:lsdException w:name="Table Colorful 3" w:semiHidden="1" w:unhideWhenUsed="1"/>
+    <w:lsdException w:name="Table Columns 1" w:semiHidden="1" w:unhideWhenUsed="1"/>
+    <w:lsdException w:name="Table Columns 2" w:semiHidden="1" w:unhideWhenUsed="1"/>
+    <w:lsdException w:name="Table Columns 3" w:semiHidden="1" w:unhideWhenUsed="1"/>
+    <w:lsdException w:name="Table Columns 4" w:semiHidden="1" w:unhideWhenUsed="1"/>
+    <w:lsdException w:name="Table Columns 5" w:semiHidden="1" w:unhideWhenUsed="1"/>
+    <w:lsdException w:name="Table Grid 1" w:semiHidden="1" w:unhideWhenUsed="1"/>
+    <w:lsdException w:name="Table Grid 2" w:semiHidden="1" w:unhideWhenUsed="1"/>
+    <w:lsdException w:name="Table Grid 3" w:semiHidden="1" w:unhideWhenUsed="1"/>
+    <w:lsdException w:name="Table Grid 4" w:semiHidden="1" w:unhideWhenUsed="1"/>
+    <w:lsdException w:name="Table Grid 5" w:semiHidden="1" w:unhideWhenUsed="1"/>
+    <w:lsdException w:name="Table Grid 6" w:semiHidden="1" w:unhideWhenUsed="1"/>
+    <w:lsdException w:name="Table Grid 7" w:semiHidden="1" w:unhideWhenUsed="1"/>
+    <w:lsdException w:name="Table Grid 8" w:semiHidden="1" w:unhideWhenUsed="1"/>
+    <w:lsdException w:name="Table List 1" w:semiHidden="1" w:unhideWhenUsed="1"/>
+    <w:lsdException w:name="Table List 2" w:semiHidden="1" w:unhideWhenUsed="1"/>
+    <w:lsdException w:name="Table List 3" w:semiHidden="1" w:unhideWhenUsed="1"/>
+    <w:lsdException w:name="Table List 4" w:semiHidden="1" w:unhideWhenUsed="1"/>
+    <w:lsdException w:name="Table List 5" w:semiHidden="1" w:unhideWhenUsed="1"/>
+    <w:lsdException w:name="Table List 6" w:semiHidden="1" w:unhideWhenUsed="1"/>
+    <w:lsdException w:name="Table List 7" w:semiHidden="1" w:unhideWhenUsed="1"/>
+    <w:lsdException w:name="Table List 8" w:semiHidden="1" w:unhideWhenUsed="1"/>
+    <w:lsdException w:name="Table 3D effects 1" w:semiHidden="1" w:unhideWhenUsed="1"/>
+    <w:lsdException w:name="Table 3D effects 2" w:semiHidden="1" w:unhideWhenUsed="1"/>
+    <w:lsdException w:name="Table 3D effects 3" w:semiHidden="1" w:unhideWhenUsed="1"/>
+    <w:lsdException w:name="Table Contemporary" w:semiHidden="1" w:unhideWhenUsed="1"/>
+    <w:lsdException w:name="Table Elegant" w:semiHidden="1" w:unhideWhenUsed="1"/>
+    <w:lsdException w:name="Table Professional" w:semiHidden="1" w:unhideWhenUsed="1"/>
+    <w:lsdException w:name="Table Subtle 1" w:semiHidden="1" w:unhideWhenUsed="1"/>
+    <w:lsdException w:name="Table Subtle 2" w:semiHidden="1" w:unhideWhenUsed="1"/>
+    <w:lsdException w:name="Table Web 1" w:semiHidden="1" w:unhideWhenUsed="1"/>
+    <w:lsdException w:name="Table Web 2" w:semiHidden="1" w:unhideWhenUsed="1"/>
+    <w:lsdException w:name="Table Web 3" w:semiHidden="1" w:unhideWhenUsed="1"/>
+    <w:lsdException w:name="Balloon Text" w:semiHidden="1" w:unhideWhenUsed="1"/>
+    <w:lsdException w:name="Table Grid" w:uiPriority="59"/>
+    <w:lsdException w:name="Table Theme" w:semiHidden="1" w:unhideWhenUsed="1"/>
+    <w:lsdException w:name="Placeholder Text" w:semiHidden="1"/>
+    <w:lsdException w:name="No Spacing" w:uiPriority="1" w:qFormat="1"/>
+    <w:lsdException w:name="Light Shading" w:uiPriority="60"/>
+    <w:lsdException w:name="Light List" w:uiPriority="61"/>
+    <w:lsdException w:name="Light Grid" w:uiPriority="62"/>
+    <w:lsdException w:name="Medium Shading 1" w:uiPriority="63"/>
+    <w:lsdException w:name="Medium Shading 2" w:uiPriority="64"/>
+    <w:lsdException w:name="Medium List 1" w:uiPriority="65"/>
+    <w:lsdException w:name="Medium List 2" w:uiPriority="66"/>
+    <w:lsdException w:name="Medium Grid 1" w:uiPriority="67"/>
+    <w:lsdException w:name="Medium Grid 2" w:uiPriority="68"/>
+    <w:lsdException w:name="Medium Grid 3" w:uiPriority="69"/>
+    <w:lsdException w:name="Dark List" w:uiPriority="70"/>
+    <w:lsdException w:name="Colorful Shading" w:uiPriority="71"/>
+    <w:lsdException w:name="Colorful List" w:uiPriority="72"/>
+    <w:lsdException w:name="Colorful Grid" w:uiPriority="73"/>
+    <w:lsdException w:name="Light Shading Accent 1" w:uiPriority="60"/>
+    <w:lsdException w:name="Light List Accent 1" w:uiPriority="61"/>
+    <w:lsdException w:name="Light Grid Accent 1" w:uiPriority="62"/>
+    <w:lsdException w:name="Medium Shading 1 Accent 1" w:uiPriority="63"/>
+    <w:lsdException w:name="Medium Shading 2 Accent 1" w:uiPriority="64"/>
+    <w:lsdException w:name="Medium List 1 Accent 1" w:uiPriority="65"/>
+    <w:lsdException w:name="Revision" w:semiHidden="1"/>
+    <w:lsdException w:name="List Paragraph" w:uiPriority="34" w:qFormat="1"/>
+    <w:lsdException w:name="Quote" w:uiPriority="29" w:qFormat="1"/>
+    <w:lsdException w:name="Intense Quote" w:uiPriority="30" w:qFormat="1"/>
+    <w:lsdException w:name="Medium List 2 Accent 1" w:uiPriority="66"/>
+    <w:lsdException w:name="Medium Grid 1 Accent 1" w:uiPriority="67"/>
+    <w:lsdException w:name="Medium Grid 2 Accent 1" w:uiPriority="68"/>
+    <w:lsdException w:name="Medium Grid 3 Accent 1" w:uiPriority="69"/>
+    <w:lsdException w:name="Dark List Accent 1" w:uiPriority="70"/>
+    <w:lsdException w:name="Colorful Shading Accent 1" w:uiPriority="71"/>
+    <w:lsdException w:name="Colorful List Accent 1" w:uiPriority="72"/>
+    <w:lsdException w:name="Colorful Grid Accent 1" w:uiPriority="73"/>
+    <w:lsdException w:name="Light Shading Accent 2" w:uiPriority="60"/>
+    <w:lsdException w:name="Light List Accent 2" w:uiPriority="61"/>
+    <w:lsdException w:name="Light Grid Accent 2" w:uiPriority="62"/>
+    <w:lsdException w:name="Medium Shading 1 Accent 2" w:uiPriority="63"/>
+    <w:lsdException w:name="Medium Shading 2 Accent 2" w:uiPriority="64"/>
+    <w:lsdException w:name="Medium List 1 Accent 2" w:uiPriority="65"/>
+    <w:lsdException w:name="Medium List 2 Accent 2" w:uiPriority="66"/>
+    <w:lsdException w:name="Medium Grid 1 Accent 2" w:uiPriority="67"/>
+    <w:lsdException w:name="Medium Grid 2 Accent 2" w:uiPriority="68"/>
+    <w:lsdException w:name="Medium Grid 3 Accent 2" w:uiPriority="69"/>
+    <w:lsdException w:name="Dark List Accent 2" w:uiPriority="70"/>
+    <w:lsdException w:name="Colorful Shading Accent 2" w:uiPriority="71"/>
+    <w:lsdException w:name="Colorful List Accent 2" w:uiPriority="72"/>
+    <w:lsdException w:name="Colorful Grid Accent 2" w:uiPriority="73"/>
+    <w:lsdException w:name="Light Shading Accent 3" w:uiPriority="60"/>
+    <w:lsdException w:name="Light List Accent 3" w:uiPriority="61"/>
+    <w:lsdException w:name="Light Grid Accent 3" w:uiPriority="62"/>
+    <w:lsdException w:name="Medium Shading 1 Accent 3" w:uiPriority="63"/>
+    <w:lsdException w:name="Medium Shading 2 Accent 3" w:uiPriority="64"/>
+    <w:lsdException w:name="Medium List 1 Accent 3" w:uiPriority="65"/>
+    <w:lsdException w:name="Medium List 2 Accent 3" w:uiPriority="66"/>
+    <w:lsdException w:name="Medium Grid 1 Accent 3" w:uiPriority="67"/>
+    <w:lsdException w:name="Medium Grid 2 Accent 3" w:uiPriority="68"/>
+    <w:lsdException w:name="Medium Grid 3 Accent 3" w:uiPriority="69"/>
+    <w:lsdException w:name="Dark List Accent 3" w:uiPriority="70"/>
+    <w:lsdException w:name="Colorful Shading Accent 3" w:uiPriority="71"/>
+    <w:lsdException w:name="Colorful List Accent 3" w:uiPriority="72"/>
+    <w:lsdException w:name="Colorful Grid Accent 3" w:uiPriority="73"/>
+    <w:lsdException w:name="Light Shading Accent 4" w:uiPriority="60"/>
+    <w:lsdException w:name="Light List Accent 4" w:uiPriority="61"/>
+    <w:lsdException w:name="Light Grid Accent 4" w:uiPriority="62"/>
+    <w:lsdException w:name="Medium Shading 1 Accent 4" w:uiPriority="63"/>
+    <w:lsdException w:name="Medium Shading 2 Accent 4" w:uiPriority="64"/>
+    <w:lsdException w:name="Medium List 1 Accent 4" w:uiPriority="65"/>
+    <w:lsdException w:name="Medium List 2 Accent 4" w:uiPriority="66"/>
+    <w:lsdException w:name="Medium Grid 1 Accent 4" w:uiPriority="67"/>
+    <w:lsdException w:name="Medium Grid 2 Accent 4" w:uiPriority="68"/>
+    <w:lsdException w:name="Medium Grid 3 Accent 4" w:uiPriority="69"/>
+    <w:lsdException w:name="Dark List Accent 4" w:uiPriority="70"/>
+    <w:lsdException w:name="Colorful Shading Accent 4" w:uiPriority="71"/>
+    <w:lsdException w:name="Colorful List Accent 4" w:uiPriority="72"/>
+    <w:lsdException w:name="Colorful Grid Accent 4" w:uiPriority="73"/>
+    <w:lsdException w:name="Light Shading Accent 5" w:uiPriority="60"/>
+    <w:lsdException w:name="Light List Accent 5" w:uiPriority="61"/>
+    <w:lsdException w:name="Light Grid Accent 5" w:uiPriority="62"/>
+    <w:lsdException w:name="Medium Shading 1 Accent 5" w:uiPriority="63"/>
+    <w:lsdException w:name="Medium Shading 2 Accent 5" w:uiPriority="64"/>
+    <w:lsdException w:name="Medium List 1 Accent 5" w:uiPriority="65"/>
+    <w:lsdException w:name="Medium List 2 Accent 5" w:uiPriority="66"/>
+    <w:lsdException w:name="Medium Grid 1 Accent 5" w:uiPriority="67"/>
+    <w:lsdException w:name="Medium Grid 2 Accent 5" w:uiPriority="68"/>
+    <w:lsdException w:name="Medium Grid 3 Accent 5" w:uiPriority="69"/>
+    <w:lsdException w:name="Dark List Accent 5" w:uiPriority="70"/>
+    <w:lsdException w:name="Colorful Shading Accent 5" w:uiPriority="71"/>
+    <w:lsdException w:name="Colorful List Accent 5" w:uiPriority="72"/>
+    <w:lsdException w:name="Colorful Grid Accent 5" w:uiPriority="73"/>
+    <w:lsdException w:name="Light Shading Accent 6" w:uiPriority="60"/>
+    <w:lsdException w:name="Light List Accent 6" w:uiPriority="61"/>
+    <w:lsdException w:name="Light Grid Accent 6" w:uiPriority="62"/>
+    <w:lsdException w:name="Medium Shading 1 Accent 6" w:uiPriority="63"/>
+    <w:lsdException w:name="Medium Shading 2 Accent 6" w:uiPriority="64"/>
+    <w:lsdException w:name="Medium List 1 Accent 6" w:uiPriority="65"/>
+    <w:lsdException w:name="Medium List 2 Accent 6" w:uiPriority="66"/>
+    <w:lsdException w:name="Medium Grid 1 Accent 6" w:uiPriority="67"/>
+    <w:lsdException w:name="Medium Grid 2 Accent 6" w:uiPriority="68"/>
+    <w:lsdException w:name="Medium Grid 3 Accent 6" w:uiPriority="69"/>
+    <w:lsdException w:name="Dark List Accent 6" w:uiPriority="70"/>
+    <w:lsdException w:name="Colorful Shading Accent 6" w:uiPriority="71"/>
+    <w:lsdException w:name="Colorful List Accent 6" w:uiPriority="72"/>
+    <w:lsdException w:name="Colorful Grid Accent 6" w:uiPriority="73"/>
+    <w:lsdException w:name="Subtle Emphasis" w:uiPriority="19" w:qFormat="1"/>
+    <w:lsdException w:name="Intense Emphasis" w:uiPriority="21" w:qFormat="1"/>
+    <w:lsdException w:name="Subtle Reference" w:uiPriority="31" w:qFormat="1"/>
+    <w:lsdException w:name="Intense Reference" w:uiPriority="32" w:qFormat="1"/>
+    <w:lsdException w:name="Book Title" w:uiPriority="33" w:qFormat="1"/>
+    <w:lsdException w:name="Bibliography" w:semiHidden="1" w:uiPriority="37" w:unhideWhenUsed="1"/>
+    <w:lsdException w:name="TOC Heading" w:semiHidden="1" w:uiPriority="39" w:unhideWhenUsed="1" w:qFormat="1"/>
+    <w:lsdException w:name="Plain Table 1" w:uiPriority="41"/>
+    <w:lsdException w:name="Plain Table 2" w:uiPriority="42"/>
+    <w:lsdException w:name="Plain Table 3" w:uiPriority="43"/>
+    <w:lsdException w:name="Plain Table 4" w:uiPriority="44"/>
+    <w:lsdException w:name="Plain Table 5" w:uiPriority="45"/>
+    <w:lsdException w:name="Grid Table Light" w:uiPriority="40"/>
+    <w:lsdException w:name="Grid Table 1 Light" w:uiPriority="46"/>
+    <w:lsdException w:name="Grid Table 2" w:uiPriority="47"/>
+    <w:lsdException w:name="Grid Table 3" w:uiPriority="48"/>
+    <w:lsdException w:name="Grid Table 4" w:uiPriority="49"/>
+    <w:lsdException w:name="Grid Table 5 Dark" w:uiPriority="50"/>
+    <w:lsdException w:name="Grid Table 6 Colorful" w:uiPriority="51"/>
+    <w:lsdException w:name="Grid Table 7 Colorful" w:uiPriority="52"/>
+    <w:lsdException w:name="Grid Table 1 Light Accent 1" w:uiPriority="46"/>
+    <w:lsdException w:name="Grid Table 2 Accent 1" w:uiPriority="47"/>
+    <w:lsdException w:name="Grid Table 3 Accent 1" w:uiPriority="48"/>
+    <w:lsdException w:name="Grid Table 4 Accent 1" w:uiPriority="49"/>
+    <w:lsdException w:name="Grid Table 5 Dark Accent 1" w:uiPriority="50"/>
+    <w:lsdException w:name="Grid Table 6 Colorful Accent 1" w:uiPriority="51"/>
+    <w:lsdException w:name="Grid Table 7 Colorful Accent 1" w:uiPriority="52"/>
+    <w:lsdException w:name="Grid Table 1 Light Accent 2" w:uiPriority="46"/>
+    <w:lsdException w:name="Grid Table 2 Accent 2" w:uiPriority="47"/>
+    <w:lsdException w:name="Grid Table 3 Accent 2" w:uiPriority="48"/>
+    <w:lsdException w:name="Grid Table 4 Accent 2" w:uiPriority="49"/>
+    <w:lsdException w:name="Grid Table 5 Dark Accent 2" w:uiPriority="50"/>
+    <w:lsdException w:name="Grid Table 6 Colorful Accent 2" w:uiPriority="51"/>
+    <w:lsdException w:name="Grid Table 7 Colorful Accent 2" w:uiPriority="52"/>
+    <w:lsdException w:name="Grid Table 1 Light Accent 3" w:uiPriority="46"/>
+    <w:lsdException w:name="Grid Table 2 Accent 3" w:uiPriority="47"/>
+    <w:lsdException w:name="Grid Table 3 Accent 3" w:uiPriority="48"/>
+    <w:lsdException w:name="Grid Table 4 Accent 3" w:uiPriority="49"/>
+    <w:lsdException w:name="Grid Table 5 Dark Accent 3" w:uiPriority="50"/>
+    <w:lsdException w:name="Grid Table 6 Colorful Accent 3" w:uiPriority="51"/>
+    <w:lsdException w:name="Grid Table 7 Colorful Accent 3" w:uiPriority="52"/>
+    <w:lsdException w:name="Grid Table 1 Light Accent 4" w:uiPriority="46"/>
+    <w:lsdException w:name="Grid Table 2 Accent 4" w:uiPriority="47"/>
+    <w:lsdException w:name="Grid Table 3 Accent 4" w:uiPriority="48"/>
+    <w:lsdException w:name="Grid Table 4 Accent 4" w:uiPriority="49"/>
+    <w:lsdException w:name="Grid Table 5 Dark Accent 4" w:uiPriority="50"/>
+    <w:lsdException w:name="Grid Table 6 Colorful Accent 4" w:uiPriority="51"/>
+    <w:lsdException w:name="Grid Table 7 Colorful Accent 4" w:uiPriority="52"/>
+    <w:lsdException w:name="Grid Table 1 Light Accent 5" w:uiPriority="46"/>
+    <w:lsdException w:name="Grid Table 2 Accent 5" w:uiPriority="47"/>
+    <w:lsdException w:name="Grid Table 3 Accent 5" w:uiPriority="48"/>
+    <w:lsdException w:name="Grid Table 4 Accent 5" w:uiPriority="49"/>
+    <w:lsdException w:name="Grid Table 5 Dark Accent 5" w:uiPriority="50"/>
+    <w:lsdException w:name="Grid Table 6 Colorful Accent 5" w:uiPriority="51"/>
+    <w:lsdException w:name="Grid Table 7 Colorful Accent 5" w:uiPriority="52"/>
+    <w:lsdException w:name="Grid Table 1 Light Accent 6" w:uiPriority="46"/>
+    <w:lsdException w:name="Grid Table 2 Accent 6" w:uiPriority="47"/>
+    <w:lsdException w:name="Grid Table 3 Accent 6" w:uiPriority="48"/>
+    <w:lsdException w:name="Grid Table 4 Accent 6" w:uiPriority="49"/>
+    <w:lsdException w:name="Grid Table 5 Dark Accent 6" w:uiPriority="50"/>
+    <w:lsdException w:name="Grid Table 6 Colorful Accent 6" w:uiPriority="51"/>
+    <w:lsdException w:name="Grid Table 7 Colorful Accent 6" w:uiPriority="52"/>
+    <w:lsdException w:name="List Table 1 Light" w:uiPriority="46"/>
+    <w:lsdException w:name="List Table 2" w:uiPriority="47"/>
+    <w:lsdException w:name="List Table 3" w:uiPriority="48"/>
+    <w:lsdException w:name="List Table 4" w:uiPriority="49"/>
+    <w:lsdException w:name="List Table 5 Dark" w:uiPriority="50"/>
+    <w:lsdException w:name="List Table 6 Colorful" w:uiPriority="51"/>
+    <w:lsdException w:name="List Table 7 Colorful" w:uiPriority="52"/>
+    <w:lsdException w:name="List Table 1 Light Accent 1" w:uiPriority="46"/>
+    <w:lsdException w:name="List Table 2 Accent 1" w:uiPriority="47"/>
+    <w:lsdException w:name="List Table 3 Accent 1" w:uiPriority="48"/>
+    <w:lsdException w:name="List Table 4 Accent 1" w:uiPriority="49"/>
+    <w:lsdException w:name="List Table 5 Dark Accent 1" w:uiPriority="50"/>
+    <w:lsdException w:name="List Table 6 Colorful Accent 1" w:uiPriority="51"/>
+    <w:lsdException w:name="List Table 7 Colorful Accent 1" w:uiPriority="52"/>
+    <w:lsdException w:name="List Table 1 Light Accent 2" w:uiPriority="46"/>
+    <w:lsdException w:name="List Table 2 Accent 2" w:uiPriority="47"/>
+    <w:lsdException w:name="List Table 3 Accent 2" w:uiPriority="48"/>
+    <w:lsdException w:name="List Table 4 Accent 2" w:uiPriority="49"/>
+    <w:lsdException w:name="List Table 5 Dark Accent 2" w:uiPriority="50"/>
+    <w:lsdException w:name="List Table 6 Colorful Accent 2" w:uiPriority="51"/>
+    <w:lsdException w:name="List Table 7 Colorful Accent 2" w:uiPriority="52"/>
+    <w:lsdException w:name="List Table 1 Light Accent 3" w:uiPriority="46"/>
+    <w:lsdException w:name="List Table 2 Accent 3" w:uiPriority="47"/>
+    <w:lsdException w:name="List Table 3 Accent 3" w:uiPriority="48"/>
+    <w:lsdException w:name="List Table 4 Accent 3" w:uiPriority="49"/>
+    <w:lsdException w:name="List Table 5 Dark Accent 3" w:uiPriority="50"/>
+    <w:lsdException w:name="List Table 6 Colorful Accent 3" w:uiPriority="51"/>
+    <w:lsdException w:name="List Table 7 Colorful Accent 3" w:uiPriority="52"/>
+    <w:lsdException w:name="List Table 1 Light Accent 4" w:uiPriority="46"/>
+    <w:lsdException w:name="List Table 2 Accent 4" w:uiPriority="47"/>
+    <w:lsdException w:name="List Table 3 Accent 4" w:uiPriority="48"/>
+    <w:lsdException w:name="List Table 4 Accent 4" w:uiPriority="49"/>
+    <w:lsdException w:name="List Table 5 Dark Accent 4" w:uiPriority="50"/>
+    <w:lsdException w:name="List Table 6 Colorful Accent 4" w:uiPriority="51"/>
+    <w:lsdException w:name="List Table 7 Colorful Accent 4" w:uiPriority="52"/>
+    <w:lsdException w:name="List Table 1 Light Accent 5" w:uiPriority="46"/>
+    <w:lsdException w:name="List Table 2 Accent 5" w:uiPriority="47"/>
+    <w:lsdException w:name="List Table 3 Accent 5" w:uiPriority="48"/>
+    <w:lsdException w:name="List Table 4 Accent 5" w:uiPriority="49"/>
+    <w:lsdException w:name="List Table 5 Dark Accent 5" w:uiPriority="50"/>
+    <w:lsdException w:name="List Table 6 Colorful Accent 5" w:uiPriority="51"/>
+    <w:lsdException w:name="List Table 7 Colorful Accent 5" w:uiPriority="52"/>
+    <w:lsdException w:name="List Table 1 Light Accent 6" w:uiPriority="46"/>
+    <w:lsdException w:name="List Table 2 Accent 6" w:uiPriority="47"/>
+    <w:lsdException w:name="List Table 3 Accent 6" w:uiPriority="48"/>
+    <w:lsdException w:name="List Table 4 Accent 6" w:uiPriority="49"/>
+    <w:lsdException w:name="List Table 5 Dark Accent 6" w:uiPriority="50"/>
+    <w:lsdException w:name="List Table 6 Colorful Accent 6" w:uiPriority="51"/>
+    <w:lsdException w:name="List Table 7 Colorful Accent 6" w:uiPriority="52"/>
   </w:latentStyles>
   <w:style w:type="paragraph" w:default="1" w:styleId="Normal">
     <w:name w:val="Normal"/>
@@ -1643,7 +1884,6 @@
     <w:uiPriority w:val="99"/>
     <w:semiHidden/>
     <w:unhideWhenUsed/>
-    <w:qFormat/>
     <w:tblPr>
       <w:tblInd w:w="0" w:type="dxa"/>
       <w:tblCellMar>

</xml_diff>